<commit_message>
Added in answer to Challenge 1
</commit_message>
<xml_diff>
--- a/Final General/Final Assignment v1.docx
+++ b/Final General/Final Assignment v1.docx
@@ -219,47 +219,7 @@
           <w:szCs w:val="24"/>
           <w:lang w:val="en-US"/>
         </w:rPr>
-        <w:t xml:space="preserve">to complete this assignment. This means you should turn in one assignment with </w:t>
-      </w:r>
-      <w:proofErr w:type="gramStart"/>
-      <w:r>
-        <w:rPr>
-          <w:rFonts w:ascii="Times New Roman" w:eastAsia="Times New Roman" w:hAnsi="Times New Roman" w:cs="Times New Roman"/>
-          <w:sz w:val="24"/>
-          <w:szCs w:val="24"/>
-          <w:lang w:val="en-US"/>
-        </w:rPr>
-        <w:t>all of</w:t>
-      </w:r>
-      <w:proofErr w:type="gramEnd"/>
-      <w:r>
-        <w:rPr>
-          <w:rFonts w:ascii="Times New Roman" w:eastAsia="Times New Roman" w:hAnsi="Times New Roman" w:cs="Times New Roman"/>
-          <w:sz w:val="24"/>
-          <w:szCs w:val="24"/>
-          <w:lang w:val="en-US"/>
-        </w:rPr>
-        <w:t xml:space="preserve"> your names on it. Working alone or in a smaller group is </w:t>
-      </w:r>
-      <w:proofErr w:type="gramStart"/>
-      <w:r>
-        <w:rPr>
-          <w:rFonts w:ascii="Times New Roman" w:eastAsia="Times New Roman" w:hAnsi="Times New Roman" w:cs="Times New Roman"/>
-          <w:sz w:val="24"/>
-          <w:szCs w:val="24"/>
-          <w:lang w:val="en-US"/>
-        </w:rPr>
-        <w:t>acceptable, but</w:t>
-      </w:r>
-      <w:proofErr w:type="gramEnd"/>
-      <w:r>
-        <w:rPr>
-          <w:rFonts w:ascii="Times New Roman" w:eastAsia="Times New Roman" w:hAnsi="Times New Roman" w:cs="Times New Roman"/>
-          <w:sz w:val="24"/>
-          <w:szCs w:val="24"/>
-          <w:lang w:val="en-US"/>
-        </w:rPr>
-        <w:t xml:space="preserve"> ask your instructor before working in groups of more than four. This assignment should take you considerably longer than any of the previous assignments - that is okay!  </w:t>
+        <w:t xml:space="preserve">to complete this assignment. This means you should turn in one assignment with all of your names on it. Working alone or in a smaller group is acceptable, but ask your instructor before working in groups of more than four. This assignment should take you considerably longer than any of the previous assignments - that is okay!  </w:t>
       </w:r>
     </w:p>
     <w:p>
@@ -295,21 +255,59 @@
         <w:widowControl w:val="0"/>
         <w:numPr>
           <w:ilvl w:val="0"/>
-          <w:numId w:val="5"/>
+          <w:numId w:val="8"/>
         </w:numPr>
         <w:rPr>
           <w:rFonts w:ascii="Times New Roman" w:eastAsia="Times New Roman" w:hAnsi="Times New Roman" w:cs="Times New Roman"/>
           <w:sz w:val="24"/>
           <w:szCs w:val="24"/>
-        </w:rPr>
-      </w:pPr>
-      <w:r>
-        <w:rPr>
-          <w:rFonts w:ascii="Times New Roman" w:eastAsia="Times New Roman" w:hAnsi="Times New Roman" w:cs="Times New Roman"/>
-          <w:sz w:val="24"/>
-          <w:szCs w:val="24"/>
-        </w:rPr>
-        <w:t>Do counterclockwise or clockwise twists of the potentiometers increase the value printed to the serial monitor?</w:t>
+          <w:lang w:val="en-US"/>
+        </w:rPr>
+      </w:pPr>
+      <w:r>
+        <w:rPr>
+          <w:rFonts w:ascii="Times New Roman" w:eastAsia="Times New Roman" w:hAnsi="Times New Roman" w:cs="Times New Roman"/>
+          <w:sz w:val="24"/>
+          <w:szCs w:val="24"/>
+        </w:rPr>
+        <w:t>Do counterclockwise or clockwise twists of the potentiometers increase the value printed to the serial monitor? </w:t>
+      </w:r>
+      <w:r>
+        <w:rPr>
+          <w:rFonts w:ascii="Times New Roman" w:eastAsia="Times New Roman" w:hAnsi="Times New Roman" w:cs="Times New Roman"/>
+          <w:sz w:val="24"/>
+          <w:szCs w:val="24"/>
+          <w:lang w:val="en-US"/>
+        </w:rPr>
+        <w:t> </w:t>
+      </w:r>
+    </w:p>
+    <w:p>
+      <w:pPr>
+        <w:widowControl w:val="0"/>
+        <w:rPr>
+          <w:rFonts w:ascii="Times New Roman" w:eastAsia="Times New Roman" w:hAnsi="Times New Roman" w:cs="Times New Roman"/>
+          <w:sz w:val="24"/>
+          <w:szCs w:val="24"/>
+          <w:lang w:val="en-US"/>
+        </w:rPr>
+      </w:pPr>
+      <w:r>
+        <w:rPr>
+          <w:rFonts w:ascii="Times New Roman" w:eastAsia="Times New Roman" w:hAnsi="Times New Roman" w:cs="Times New Roman"/>
+          <w:sz w:val="24"/>
+          <w:szCs w:val="24"/>
+        </w:rPr>
+        <w:t>Clockwise twists increase the value printed on the serial monitor.</w:t>
+      </w:r>
+      <w:r>
+        <w:rPr>
+          <w:rFonts w:ascii="Times New Roman" w:eastAsia="Times New Roman" w:hAnsi="Times New Roman" w:cs="Times New Roman"/>
+          <w:sz w:val="24"/>
+          <w:szCs w:val="24"/>
+          <w:lang w:val="en-US"/>
+        </w:rPr>
+        <w:t> </w:t>
       </w:r>
     </w:p>
     <w:p>
@@ -317,12 +315,13 @@
         <w:widowControl w:val="0"/>
         <w:numPr>
           <w:ilvl w:val="0"/>
-          <w:numId w:val="5"/>
+          <w:numId w:val="9"/>
         </w:numPr>
         <w:rPr>
           <w:rFonts w:ascii="Times New Roman" w:eastAsia="Times New Roman" w:hAnsi="Times New Roman" w:cs="Times New Roman"/>
           <w:sz w:val="24"/>
           <w:szCs w:val="24"/>
+          <w:lang w:val="en-US"/>
         </w:rPr>
       </w:pPr>
       <w:r>
@@ -332,6 +331,43 @@
           <w:szCs w:val="24"/>
         </w:rPr>
         <w:t>How can you change the circuit so that turning the potentiometer clockwise increases or decreases the value printed on the screen (the opposite of what your potentiometer currently does)?</w:t>
+      </w:r>
+      <w:r>
+        <w:rPr>
+          <w:rFonts w:ascii="Times New Roman" w:eastAsia="Times New Roman" w:hAnsi="Times New Roman" w:cs="Times New Roman"/>
+          <w:sz w:val="24"/>
+          <w:szCs w:val="24"/>
+          <w:lang w:val="en-US"/>
+        </w:rPr>
+        <w:t> </w:t>
+      </w:r>
+    </w:p>
+    <w:p>
+      <w:pPr>
+        <w:widowControl w:val="0"/>
+        <w:rPr>
+          <w:rFonts w:ascii="Times New Roman" w:eastAsia="Times New Roman" w:hAnsi="Times New Roman" w:cs="Times New Roman"/>
+          <w:sz w:val="24"/>
+          <w:szCs w:val="24"/>
+          <w:lang w:val="en-US"/>
+        </w:rPr>
+      </w:pPr>
+      <w:r>
+        <w:rPr>
+          <w:rFonts w:ascii="Times New Roman" w:eastAsia="Times New Roman" w:hAnsi="Times New Roman" w:cs="Times New Roman"/>
+          <w:sz w:val="24"/>
+          <w:szCs w:val="24"/>
+        </w:rPr>
+        <w:t>Reverse the order of the potentiometer so that the positive terminal of the potentiometer goes to the ground on the Arduino and the negative terminal goes to 5 volts.</w:t>
+      </w:r>
+      <w:r>
+        <w:rPr>
+          <w:rFonts w:ascii="Times New Roman" w:eastAsia="Times New Roman" w:hAnsi="Times New Roman" w:cs="Times New Roman"/>
+          <w:sz w:val="24"/>
+          <w:szCs w:val="24"/>
+          <w:lang w:val="en-US"/>
+        </w:rPr>
+        <w:t> </w:t>
       </w:r>
     </w:p>
     <w:p>
@@ -730,6 +766,7 @@
           <w:sz w:val="24"/>
           <w:szCs w:val="24"/>
         </w:rPr>
+        <w:lastRenderedPageBreak/>
         <w:t>Challenge #6:</w:t>
       </w:r>
       <w:r>
@@ -1653,6 +1690,232 @@
     </w:lvl>
   </w:abstractNum>
   <w:abstractNum w:abstractNumId="6" w15:restartNumberingAfterBreak="0">
+    <w:nsid w:val="5F185DBF"/>
+    <w:multiLevelType w:val="multilevel"/>
+    <w:tmpl w:val="7F160900"/>
+    <w:lvl w:ilvl="0">
+      <w:start w:val="2"/>
+      <w:numFmt w:val="decimal"/>
+      <w:lvlText w:val="%1."/>
+      <w:lvlJc w:val="left"/>
+      <w:pPr>
+        <w:tabs>
+          <w:tab w:val="num" w:pos="720"/>
+        </w:tabs>
+        <w:ind w:left="720" w:hanging="360"/>
+      </w:pPr>
+    </w:lvl>
+    <w:lvl w:ilvl="1" w:tentative="1">
+      <w:start w:val="1"/>
+      <w:numFmt w:val="decimal"/>
+      <w:lvlText w:val="%2."/>
+      <w:lvlJc w:val="left"/>
+      <w:pPr>
+        <w:tabs>
+          <w:tab w:val="num" w:pos="1440"/>
+        </w:tabs>
+        <w:ind w:left="1440" w:hanging="360"/>
+      </w:pPr>
+    </w:lvl>
+    <w:lvl w:ilvl="2" w:tentative="1">
+      <w:start w:val="1"/>
+      <w:numFmt w:val="decimal"/>
+      <w:lvlText w:val="%3."/>
+      <w:lvlJc w:val="left"/>
+      <w:pPr>
+        <w:tabs>
+          <w:tab w:val="num" w:pos="2160"/>
+        </w:tabs>
+        <w:ind w:left="2160" w:hanging="360"/>
+      </w:pPr>
+    </w:lvl>
+    <w:lvl w:ilvl="3" w:tentative="1">
+      <w:start w:val="1"/>
+      <w:numFmt w:val="decimal"/>
+      <w:lvlText w:val="%4."/>
+      <w:lvlJc w:val="left"/>
+      <w:pPr>
+        <w:tabs>
+          <w:tab w:val="num" w:pos="2880"/>
+        </w:tabs>
+        <w:ind w:left="2880" w:hanging="360"/>
+      </w:pPr>
+    </w:lvl>
+    <w:lvl w:ilvl="4" w:tentative="1">
+      <w:start w:val="1"/>
+      <w:numFmt w:val="decimal"/>
+      <w:lvlText w:val="%5."/>
+      <w:lvlJc w:val="left"/>
+      <w:pPr>
+        <w:tabs>
+          <w:tab w:val="num" w:pos="3600"/>
+        </w:tabs>
+        <w:ind w:left="3600" w:hanging="360"/>
+      </w:pPr>
+    </w:lvl>
+    <w:lvl w:ilvl="5" w:tentative="1">
+      <w:start w:val="1"/>
+      <w:numFmt w:val="decimal"/>
+      <w:lvlText w:val="%6."/>
+      <w:lvlJc w:val="left"/>
+      <w:pPr>
+        <w:tabs>
+          <w:tab w:val="num" w:pos="4320"/>
+        </w:tabs>
+        <w:ind w:left="4320" w:hanging="360"/>
+      </w:pPr>
+    </w:lvl>
+    <w:lvl w:ilvl="6" w:tentative="1">
+      <w:start w:val="1"/>
+      <w:numFmt w:val="decimal"/>
+      <w:lvlText w:val="%7."/>
+      <w:lvlJc w:val="left"/>
+      <w:pPr>
+        <w:tabs>
+          <w:tab w:val="num" w:pos="5040"/>
+        </w:tabs>
+        <w:ind w:left="5040" w:hanging="360"/>
+      </w:pPr>
+    </w:lvl>
+    <w:lvl w:ilvl="7" w:tentative="1">
+      <w:start w:val="1"/>
+      <w:numFmt w:val="decimal"/>
+      <w:lvlText w:val="%8."/>
+      <w:lvlJc w:val="left"/>
+      <w:pPr>
+        <w:tabs>
+          <w:tab w:val="num" w:pos="5760"/>
+        </w:tabs>
+        <w:ind w:left="5760" w:hanging="360"/>
+      </w:pPr>
+    </w:lvl>
+    <w:lvl w:ilvl="8" w:tentative="1">
+      <w:start w:val="1"/>
+      <w:numFmt w:val="decimal"/>
+      <w:lvlText w:val="%9."/>
+      <w:lvlJc w:val="left"/>
+      <w:pPr>
+        <w:tabs>
+          <w:tab w:val="num" w:pos="6480"/>
+        </w:tabs>
+        <w:ind w:left="6480" w:hanging="360"/>
+      </w:pPr>
+    </w:lvl>
+  </w:abstractNum>
+  <w:abstractNum w:abstractNumId="7" w15:restartNumberingAfterBreak="0">
+    <w:nsid w:val="63CF4F46"/>
+    <w:multiLevelType w:val="multilevel"/>
+    <w:tmpl w:val="02B8935A"/>
+    <w:lvl w:ilvl="0">
+      <w:start w:val="1"/>
+      <w:numFmt w:val="decimal"/>
+      <w:lvlText w:val="%1."/>
+      <w:lvlJc w:val="left"/>
+      <w:pPr>
+        <w:tabs>
+          <w:tab w:val="num" w:pos="720"/>
+        </w:tabs>
+        <w:ind w:left="720" w:hanging="360"/>
+      </w:pPr>
+    </w:lvl>
+    <w:lvl w:ilvl="1" w:tentative="1">
+      <w:start w:val="1"/>
+      <w:numFmt w:val="decimal"/>
+      <w:lvlText w:val="%2."/>
+      <w:lvlJc w:val="left"/>
+      <w:pPr>
+        <w:tabs>
+          <w:tab w:val="num" w:pos="1440"/>
+        </w:tabs>
+        <w:ind w:left="1440" w:hanging="360"/>
+      </w:pPr>
+    </w:lvl>
+    <w:lvl w:ilvl="2" w:tentative="1">
+      <w:start w:val="1"/>
+      <w:numFmt w:val="decimal"/>
+      <w:lvlText w:val="%3."/>
+      <w:lvlJc w:val="left"/>
+      <w:pPr>
+        <w:tabs>
+          <w:tab w:val="num" w:pos="2160"/>
+        </w:tabs>
+        <w:ind w:left="2160" w:hanging="360"/>
+      </w:pPr>
+    </w:lvl>
+    <w:lvl w:ilvl="3" w:tentative="1">
+      <w:start w:val="1"/>
+      <w:numFmt w:val="decimal"/>
+      <w:lvlText w:val="%4."/>
+      <w:lvlJc w:val="left"/>
+      <w:pPr>
+        <w:tabs>
+          <w:tab w:val="num" w:pos="2880"/>
+        </w:tabs>
+        <w:ind w:left="2880" w:hanging="360"/>
+      </w:pPr>
+    </w:lvl>
+    <w:lvl w:ilvl="4" w:tentative="1">
+      <w:start w:val="1"/>
+      <w:numFmt w:val="decimal"/>
+      <w:lvlText w:val="%5."/>
+      <w:lvlJc w:val="left"/>
+      <w:pPr>
+        <w:tabs>
+          <w:tab w:val="num" w:pos="3600"/>
+        </w:tabs>
+        <w:ind w:left="3600" w:hanging="360"/>
+      </w:pPr>
+    </w:lvl>
+    <w:lvl w:ilvl="5" w:tentative="1">
+      <w:start w:val="1"/>
+      <w:numFmt w:val="decimal"/>
+      <w:lvlText w:val="%6."/>
+      <w:lvlJc w:val="left"/>
+      <w:pPr>
+        <w:tabs>
+          <w:tab w:val="num" w:pos="4320"/>
+        </w:tabs>
+        <w:ind w:left="4320" w:hanging="360"/>
+      </w:pPr>
+    </w:lvl>
+    <w:lvl w:ilvl="6" w:tentative="1">
+      <w:start w:val="1"/>
+      <w:numFmt w:val="decimal"/>
+      <w:lvlText w:val="%7."/>
+      <w:lvlJc w:val="left"/>
+      <w:pPr>
+        <w:tabs>
+          <w:tab w:val="num" w:pos="5040"/>
+        </w:tabs>
+        <w:ind w:left="5040" w:hanging="360"/>
+      </w:pPr>
+    </w:lvl>
+    <w:lvl w:ilvl="7" w:tentative="1">
+      <w:start w:val="1"/>
+      <w:numFmt w:val="decimal"/>
+      <w:lvlText w:val="%8."/>
+      <w:lvlJc w:val="left"/>
+      <w:pPr>
+        <w:tabs>
+          <w:tab w:val="num" w:pos="5760"/>
+        </w:tabs>
+        <w:ind w:left="5760" w:hanging="360"/>
+      </w:pPr>
+    </w:lvl>
+    <w:lvl w:ilvl="8" w:tentative="1">
+      <w:start w:val="1"/>
+      <w:numFmt w:val="decimal"/>
+      <w:lvlText w:val="%9."/>
+      <w:lvlJc w:val="left"/>
+      <w:pPr>
+        <w:tabs>
+          <w:tab w:val="num" w:pos="6480"/>
+        </w:tabs>
+        <w:ind w:left="6480" w:hanging="360"/>
+      </w:pPr>
+    </w:lvl>
+  </w:abstractNum>
+  <w:abstractNum w:abstractNumId="8" w15:restartNumberingAfterBreak="0">
     <w:nsid w:val="76422685"/>
     <w:multiLevelType w:val="multilevel"/>
     <w:tmpl w:val="FFFFFFFF"/>
@@ -1772,7 +2035,7 @@
     <w:abstractNumId w:val="0"/>
   </w:num>
   <w:num w:numId="3" w16cid:durableId="827213952">
-    <w:abstractNumId w:val="6"/>
+    <w:abstractNumId w:val="8"/>
   </w:num>
   <w:num w:numId="4" w16cid:durableId="587807739">
     <w:abstractNumId w:val="5"/>
@@ -1785,6 +2048,12 @@
   </w:num>
   <w:num w:numId="7" w16cid:durableId="1491753339">
     <w:abstractNumId w:val="2"/>
+  </w:num>
+  <w:num w:numId="8" w16cid:durableId="1159350989">
+    <w:abstractNumId w:val="7"/>
+  </w:num>
+  <w:num w:numId="9" w16cid:durableId="1660379174">
+    <w:abstractNumId w:val="6"/>
   </w:num>
 </w:numbering>
 </file>
@@ -2304,7 +2573,6 @@
   <w:style w:type="character" w:default="1" w:styleId="DefaultParagraphFont">
     <w:name w:val="Default Paragraph Font"/>
     <w:uiPriority w:val="1"/>
-    <w:semiHidden/>
     <w:unhideWhenUsed/>
   </w:style>
   <w:style w:type="table" w:default="1" w:styleId="TableNormal">

</xml_diff>

<commit_message>
Adds Challenge 2 questions
</commit_message>
<xml_diff>
--- a/Final General/Final Assignment v1.docx
+++ b/Final General/Final Assignment v1.docx
@@ -146,27 +146,7 @@
           <w:szCs w:val="24"/>
           <w:lang w:val="en-US"/>
         </w:rPr>
-        <w:t xml:space="preserve">This assignment corresponds to the final </w:t>
-      </w:r>
-      <w:proofErr w:type="gramStart"/>
-      <w:r>
-        <w:rPr>
-          <w:rFonts w:ascii="Times New Roman" w:eastAsia="Times New Roman" w:hAnsi="Times New Roman" w:cs="Times New Roman"/>
-          <w:sz w:val="24"/>
-          <w:szCs w:val="24"/>
-          <w:lang w:val="en-US"/>
-        </w:rPr>
-        <w:t>lab, and</w:t>
-      </w:r>
-      <w:proofErr w:type="gramEnd"/>
-      <w:r>
-        <w:rPr>
-          <w:rFonts w:ascii="Times New Roman" w:eastAsia="Times New Roman" w:hAnsi="Times New Roman" w:cs="Times New Roman"/>
-          <w:sz w:val="24"/>
-          <w:szCs w:val="24"/>
-          <w:lang w:val="en-US"/>
-        </w:rPr>
-        <w:t xml:space="preserve"> contains questions that you </w:t>
+        <w:t xml:space="preserve">This assignment corresponds to the final lab, and contains questions that you </w:t>
       </w:r>
       <w:r>
         <w:rPr>
@@ -403,9 +383,29 @@
     <w:p>
       <w:pPr>
         <w:widowControl w:val="0"/>
+        <w:rPr>
+          <w:rFonts w:ascii="Times New Roman" w:eastAsia="Times New Roman" w:hAnsi="Times New Roman" w:cs="Times New Roman"/>
+          <w:b/>
+          <w:sz w:val="24"/>
+          <w:szCs w:val="24"/>
+        </w:rPr>
+      </w:pPr>
+      <w:r>
+        <w:rPr>
+          <w:rFonts w:ascii="Times New Roman" w:eastAsia="Times New Roman" w:hAnsi="Times New Roman" w:cs="Times New Roman"/>
+          <w:b/>
+          <w:sz w:val="24"/>
+          <w:szCs w:val="24"/>
+        </w:rPr>
+        <w:t>Challenge #2:</w:t>
+      </w:r>
+    </w:p>
+    <w:p>
+      <w:pPr>
+        <w:widowControl w:val="0"/>
         <w:numPr>
           <w:ilvl w:val="0"/>
-          <w:numId w:val="3"/>
+          <w:numId w:val="10"/>
         </w:numPr>
         <w:rPr>
           <w:rFonts w:ascii="Times New Roman" w:eastAsia="Times New Roman" w:hAnsi="Times New Roman" w:cs="Times New Roman"/>
@@ -419,7 +419,29 @@
           <w:sz w:val="24"/>
           <w:szCs w:val="24"/>
         </w:rPr>
-        <w:t xml:space="preserve">What is the best distance for your sensors to be from the surface to properly differentiate when the sensors are hovering over black or white (line or no line)? </w:t>
+        <w:t>What is the best distance for your sensors to be from the surface to properly differentiate when the sensors are hovering over black or white (line or no line)?</w:t>
+      </w:r>
+    </w:p>
+    <w:p>
+      <w:pPr>
+        <w:widowControl w:val="0"/>
+        <w:numPr>
+          <w:ilvl w:val="1"/>
+          <w:numId w:val="10"/>
+        </w:numPr>
+        <w:rPr>
+          <w:rFonts w:ascii="Times New Roman" w:eastAsia="Times New Roman" w:hAnsi="Times New Roman" w:cs="Times New Roman"/>
+          <w:sz w:val="24"/>
+          <w:szCs w:val="24"/>
+        </w:rPr>
+      </w:pPr>
+      <w:r>
+        <w:rPr>
+          <w:rFonts w:ascii="Times New Roman" w:eastAsia="Times New Roman" w:hAnsi="Times New Roman" w:cs="Times New Roman"/>
+          <w:sz w:val="24"/>
+          <w:szCs w:val="24"/>
+        </w:rPr>
+        <w:t>As close as possible while still allowing light to hit the surface.</w:t>
       </w:r>
     </w:p>
     <w:p>
@@ -427,7 +449,7 @@
         <w:widowControl w:val="0"/>
         <w:numPr>
           <w:ilvl w:val="0"/>
-          <w:numId w:val="3"/>
+          <w:numId w:val="10"/>
         </w:numPr>
         <w:rPr>
           <w:rFonts w:ascii="Times New Roman" w:eastAsia="Times New Roman" w:hAnsi="Times New Roman" w:cs="Times New Roman"/>
@@ -442,6 +464,28 @@
           <w:szCs w:val="24"/>
         </w:rPr>
         <w:t>How do surrounding light and shadows affect the readings?</w:t>
+      </w:r>
+    </w:p>
+    <w:p>
+      <w:pPr>
+        <w:widowControl w:val="0"/>
+        <w:numPr>
+          <w:ilvl w:val="1"/>
+          <w:numId w:val="10"/>
+        </w:numPr>
+        <w:rPr>
+          <w:rFonts w:ascii="Times New Roman" w:eastAsia="Times New Roman" w:hAnsi="Times New Roman" w:cs="Times New Roman"/>
+          <w:sz w:val="24"/>
+          <w:szCs w:val="24"/>
+        </w:rPr>
+      </w:pPr>
+      <w:r>
+        <w:rPr>
+          <w:rFonts w:ascii="Times New Roman" w:eastAsia="Times New Roman" w:hAnsi="Times New Roman" w:cs="Times New Roman"/>
+          <w:sz w:val="24"/>
+          <w:szCs w:val="24"/>
+        </w:rPr>
+        <w:t xml:space="preserve">When there are shadows around the photoresistors, the readings go up. </w:t>
       </w:r>
     </w:p>
     <w:p>
@@ -449,7 +493,7 @@
         <w:widowControl w:val="0"/>
         <w:numPr>
           <w:ilvl w:val="0"/>
-          <w:numId w:val="3"/>
+          <w:numId w:val="10"/>
         </w:numPr>
         <w:rPr>
           <w:rFonts w:ascii="Times New Roman" w:eastAsia="Times New Roman" w:hAnsi="Times New Roman" w:cs="Times New Roman"/>
@@ -466,6 +510,30 @@
           <w:lang w:val="en-US"/>
         </w:rPr>
         <w:t>How sensitive are the sensors? Are they able to detect small changes in light intensity?</w:t>
+      </w:r>
+    </w:p>
+    <w:p>
+      <w:pPr>
+        <w:widowControl w:val="0"/>
+        <w:numPr>
+          <w:ilvl w:val="1"/>
+          <w:numId w:val="10"/>
+        </w:numPr>
+        <w:rPr>
+          <w:rFonts w:ascii="Times New Roman" w:eastAsia="Times New Roman" w:hAnsi="Times New Roman" w:cs="Times New Roman"/>
+          <w:sz w:val="24"/>
+          <w:szCs w:val="24"/>
+          <w:lang w:val="en-US"/>
+        </w:rPr>
+      </w:pPr>
+      <w:r>
+        <w:rPr>
+          <w:rFonts w:ascii="Times New Roman" w:eastAsia="Times New Roman" w:hAnsi="Times New Roman" w:cs="Times New Roman"/>
+          <w:sz w:val="24"/>
+          <w:szCs w:val="24"/>
+          <w:lang w:val="en-US"/>
+        </w:rPr>
+        <w:t>The sensors are very sensitive, and they can detect small changes in light intensity.</w:t>
       </w:r>
     </w:p>
     <w:p>
@@ -473,7 +541,7 @@
         <w:widowControl w:val="0"/>
         <w:numPr>
           <w:ilvl w:val="0"/>
-          <w:numId w:val="3"/>
+          <w:numId w:val="10"/>
         </w:numPr>
         <w:rPr>
           <w:rFonts w:ascii="Times New Roman" w:eastAsia="Times New Roman" w:hAnsi="Times New Roman" w:cs="Times New Roman"/>
@@ -488,6 +556,28 @@
           <w:szCs w:val="24"/>
         </w:rPr>
         <w:t>If the sensors are not reading the difference in colors properly, how can you improve the reading?</w:t>
+      </w:r>
+    </w:p>
+    <w:p>
+      <w:pPr>
+        <w:widowControl w:val="0"/>
+        <w:numPr>
+          <w:ilvl w:val="1"/>
+          <w:numId w:val="10"/>
+        </w:numPr>
+        <w:rPr>
+          <w:rFonts w:ascii="Times New Roman" w:eastAsia="Times New Roman" w:hAnsi="Times New Roman" w:cs="Times New Roman"/>
+          <w:sz w:val="24"/>
+          <w:szCs w:val="24"/>
+        </w:rPr>
+      </w:pPr>
+      <w:r>
+        <w:rPr>
+          <w:rFonts w:ascii="Times New Roman" w:eastAsia="Times New Roman" w:hAnsi="Times New Roman" w:cs="Times New Roman"/>
+          <w:sz w:val="24"/>
+          <w:szCs w:val="24"/>
+        </w:rPr>
+        <w:t>Increase the lighting on the color you are trying to detect.</w:t>
       </w:r>
     </w:p>
     <w:p>
@@ -495,7 +585,7 @@
         <w:widowControl w:val="0"/>
         <w:numPr>
           <w:ilvl w:val="0"/>
-          <w:numId w:val="3"/>
+          <w:numId w:val="10"/>
         </w:numPr>
         <w:rPr>
           <w:rFonts w:ascii="Times New Roman" w:eastAsia="Times New Roman" w:hAnsi="Times New Roman" w:cs="Times New Roman"/>
@@ -510,6 +600,28 @@
           <w:szCs w:val="24"/>
         </w:rPr>
         <w:t>If you add an LED next to the photoresistors so that the LED shines on the surface they are reading, does this help the reading?</w:t>
+      </w:r>
+    </w:p>
+    <w:p>
+      <w:pPr>
+        <w:widowControl w:val="0"/>
+        <w:numPr>
+          <w:ilvl w:val="1"/>
+          <w:numId w:val="10"/>
+        </w:numPr>
+        <w:rPr>
+          <w:rFonts w:ascii="Times New Roman" w:eastAsia="Times New Roman" w:hAnsi="Times New Roman" w:cs="Times New Roman"/>
+          <w:sz w:val="24"/>
+          <w:szCs w:val="24"/>
+        </w:rPr>
+      </w:pPr>
+      <w:r>
+        <w:rPr>
+          <w:rFonts w:ascii="Times New Roman" w:eastAsia="Times New Roman" w:hAnsi="Times New Roman" w:cs="Times New Roman"/>
+          <w:sz w:val="24"/>
+          <w:szCs w:val="24"/>
+        </w:rPr>
+        <w:t>Yes, it will increase the accuracy, because it will provide a consistent light source</w:t>
       </w:r>
     </w:p>
     <w:p>
@@ -517,7 +629,7 @@
         <w:widowControl w:val="0"/>
         <w:numPr>
           <w:ilvl w:val="0"/>
-          <w:numId w:val="3"/>
+          <w:numId w:val="10"/>
         </w:numPr>
         <w:rPr>
           <w:rFonts w:ascii="Times New Roman" w:eastAsia="Times New Roman" w:hAnsi="Times New Roman" w:cs="Times New Roman"/>
@@ -532,6 +644,28 @@
           <w:szCs w:val="24"/>
         </w:rPr>
         <w:t>Is there anything else you can do to improve sensor accuracy?</w:t>
+      </w:r>
+    </w:p>
+    <w:p>
+      <w:pPr>
+        <w:widowControl w:val="0"/>
+        <w:numPr>
+          <w:ilvl w:val="1"/>
+          <w:numId w:val="10"/>
+        </w:numPr>
+        <w:rPr>
+          <w:rFonts w:ascii="Times New Roman" w:eastAsia="Times New Roman" w:hAnsi="Times New Roman" w:cs="Times New Roman"/>
+          <w:sz w:val="24"/>
+          <w:szCs w:val="24"/>
+        </w:rPr>
+      </w:pPr>
+      <w:r>
+        <w:rPr>
+          <w:rFonts w:ascii="Times New Roman" w:eastAsia="Times New Roman" w:hAnsi="Times New Roman" w:cs="Times New Roman"/>
+          <w:sz w:val="24"/>
+          <w:szCs w:val="24"/>
+        </w:rPr>
+        <w:t>You could put a color filter over the sensor to detect only a certain color.</w:t>
       </w:r>
     </w:p>
     <w:p>
@@ -644,6 +778,7 @@
           <w:sz w:val="24"/>
           <w:szCs w:val="24"/>
         </w:rPr>
+        <w:lastRenderedPageBreak/>
         <w:t>Challenge #5:</w:t>
       </w:r>
     </w:p>
@@ -766,7 +901,6 @@
           <w:sz w:val="24"/>
           <w:szCs w:val="24"/>
         </w:rPr>
-        <w:lastRenderedPageBreak/>
         <w:t>Challenge #6:</w:t>
       </w:r>
       <w:r>
@@ -799,27 +933,7 @@
           <w:szCs w:val="24"/>
           <w:lang w:val="en-US"/>
         </w:rPr>
-        <w:t xml:space="preserve">What hardware did you implement (light shield, PCB, </w:t>
-      </w:r>
-      <w:proofErr w:type="spellStart"/>
-      <w:r>
-        <w:rPr>
-          <w:rFonts w:ascii="Times New Roman" w:eastAsia="Times New Roman" w:hAnsi="Times New Roman" w:cs="Times New Roman"/>
-          <w:sz w:val="24"/>
-          <w:szCs w:val="24"/>
-          <w:lang w:val="en-US"/>
-        </w:rPr>
-        <w:t>etc</w:t>
-      </w:r>
-      <w:proofErr w:type="spellEnd"/>
-      <w:r>
-        <w:rPr>
-          <w:rFonts w:ascii="Times New Roman" w:eastAsia="Times New Roman" w:hAnsi="Times New Roman" w:cs="Times New Roman"/>
-          <w:sz w:val="24"/>
-          <w:szCs w:val="24"/>
-          <w:lang w:val="en-US"/>
-        </w:rPr>
-        <w:t>…)? What problems did your hardware attempt to solve? How successful were your hardware implementations?</w:t>
+        <w:t>What hardware did you implement (light shield, PCB, etc…)? What problems did your hardware attempt to solve? How successful were your hardware implementations?</w:t>
       </w:r>
     </w:p>
     <w:p>
@@ -2054,6 +2168,36 @@
   </w:num>
   <w:num w:numId="9" w16cid:durableId="1660379174">
     <w:abstractNumId w:val="6"/>
+  </w:num>
+  <w:num w:numId="10" w16cid:durableId="217480389">
+    <w:abstractNumId w:val="8"/>
+    <w:lvlOverride w:ilvl="0">
+      <w:startOverride w:val="1"/>
+    </w:lvlOverride>
+    <w:lvlOverride w:ilvl="1">
+      <w:startOverride w:val="1"/>
+    </w:lvlOverride>
+    <w:lvlOverride w:ilvl="2">
+      <w:startOverride w:val="1"/>
+    </w:lvlOverride>
+    <w:lvlOverride w:ilvl="3">
+      <w:startOverride w:val="1"/>
+    </w:lvlOverride>
+    <w:lvlOverride w:ilvl="4">
+      <w:startOverride w:val="1"/>
+    </w:lvlOverride>
+    <w:lvlOverride w:ilvl="5">
+      <w:startOverride w:val="1"/>
+    </w:lvlOverride>
+    <w:lvlOverride w:ilvl="6">
+      <w:startOverride w:val="1"/>
+    </w:lvlOverride>
+    <w:lvlOverride w:ilvl="7">
+      <w:startOverride w:val="1"/>
+    </w:lvlOverride>
+    <w:lvlOverride w:ilvl="8">
+      <w:startOverride w:val="1"/>
+    </w:lvlOverride>
   </w:num>
 </w:numbering>
 </file>

</xml_diff>

<commit_message>
Added in answers challenge 5
</commit_message>
<xml_diff>
--- a/Final General/Final Assignment v1.docx
+++ b/Final General/Final Assignment v1.docx
@@ -146,7 +146,27 @@
           <w:szCs w:val="24"/>
           <w:lang w:val="en-US"/>
         </w:rPr>
-        <w:t xml:space="preserve">This assignment corresponds to the final lab, and contains questions that you </w:t>
+        <w:t xml:space="preserve">This assignment corresponds to the final </w:t>
+      </w:r>
+      <w:proofErr w:type="gramStart"/>
+      <w:r>
+        <w:rPr>
+          <w:rFonts w:ascii="Times New Roman" w:eastAsia="Times New Roman" w:hAnsi="Times New Roman" w:cs="Times New Roman"/>
+          <w:sz w:val="24"/>
+          <w:szCs w:val="24"/>
+          <w:lang w:val="en-US"/>
+        </w:rPr>
+        <w:t>lab, and</w:t>
+      </w:r>
+      <w:proofErr w:type="gramEnd"/>
+      <w:r>
+        <w:rPr>
+          <w:rFonts w:ascii="Times New Roman" w:eastAsia="Times New Roman" w:hAnsi="Times New Roman" w:cs="Times New Roman"/>
+          <w:sz w:val="24"/>
+          <w:szCs w:val="24"/>
+          <w:lang w:val="en-US"/>
+        </w:rPr>
+        <w:t xml:space="preserve"> contains questions that you </w:t>
       </w:r>
       <w:r>
         <w:rPr>
@@ -199,7 +219,47 @@
           <w:szCs w:val="24"/>
           <w:lang w:val="en-US"/>
         </w:rPr>
-        <w:t xml:space="preserve">to complete this assignment. This means you should turn in one assignment with all of your names on it. Working alone or in a smaller group is acceptable, but ask your instructor before working in groups of more than four. This assignment should take you considerably longer than any of the previous assignments - that is okay!  </w:t>
+        <w:t xml:space="preserve">to complete this assignment. This means you should turn in one assignment with </w:t>
+      </w:r>
+      <w:proofErr w:type="gramStart"/>
+      <w:r>
+        <w:rPr>
+          <w:rFonts w:ascii="Times New Roman" w:eastAsia="Times New Roman" w:hAnsi="Times New Roman" w:cs="Times New Roman"/>
+          <w:sz w:val="24"/>
+          <w:szCs w:val="24"/>
+          <w:lang w:val="en-US"/>
+        </w:rPr>
+        <w:t>all of</w:t>
+      </w:r>
+      <w:proofErr w:type="gramEnd"/>
+      <w:r>
+        <w:rPr>
+          <w:rFonts w:ascii="Times New Roman" w:eastAsia="Times New Roman" w:hAnsi="Times New Roman" w:cs="Times New Roman"/>
+          <w:sz w:val="24"/>
+          <w:szCs w:val="24"/>
+          <w:lang w:val="en-US"/>
+        </w:rPr>
+        <w:t xml:space="preserve"> your names on it. Working alone or in a smaller group is </w:t>
+      </w:r>
+      <w:proofErr w:type="gramStart"/>
+      <w:r>
+        <w:rPr>
+          <w:rFonts w:ascii="Times New Roman" w:eastAsia="Times New Roman" w:hAnsi="Times New Roman" w:cs="Times New Roman"/>
+          <w:sz w:val="24"/>
+          <w:szCs w:val="24"/>
+          <w:lang w:val="en-US"/>
+        </w:rPr>
+        <w:t>acceptable, but</w:t>
+      </w:r>
+      <w:proofErr w:type="gramEnd"/>
+      <w:r>
+        <w:rPr>
+          <w:rFonts w:ascii="Times New Roman" w:eastAsia="Times New Roman" w:hAnsi="Times New Roman" w:cs="Times New Roman"/>
+          <w:sz w:val="24"/>
+          <w:szCs w:val="24"/>
+          <w:lang w:val="en-US"/>
+        </w:rPr>
+        <w:t xml:space="preserve"> ask your instructor before working in groups of more than four. This assignment should take you considerably longer than any of the previous assignments - that is okay!  </w:t>
       </w:r>
     </w:p>
     <w:p>
@@ -809,6 +869,44 @@
     <w:p>
       <w:pPr>
         <w:widowControl w:val="0"/>
+        <w:spacing w:before="108"/>
+        <w:ind w:right="717"/>
+        <w:rPr>
+          <w:rFonts w:ascii="Times New Roman" w:eastAsia="Times New Roman" w:hAnsi="Times New Roman" w:cs="Times New Roman"/>
+          <w:sz w:val="24"/>
+          <w:szCs w:val="24"/>
+        </w:rPr>
+      </w:pPr>
+      <w:r>
+        <w:rPr>
+          <w:rFonts w:ascii="Times New Roman" w:eastAsia="Times New Roman" w:hAnsi="Times New Roman" w:cs="Times New Roman"/>
+          <w:sz w:val="24"/>
+          <w:szCs w:val="24"/>
+        </w:rPr>
+        <w:t xml:space="preserve">Yes, when we show the serial monitor and twist one of the </w:t>
+      </w:r>
+      <w:proofErr w:type="gramStart"/>
+      <w:r>
+        <w:rPr>
+          <w:rFonts w:ascii="Times New Roman" w:eastAsia="Times New Roman" w:hAnsi="Times New Roman" w:cs="Times New Roman"/>
+          <w:sz w:val="24"/>
+          <w:szCs w:val="24"/>
+        </w:rPr>
+        <w:t>knobs</w:t>
+      </w:r>
+      <w:proofErr w:type="gramEnd"/>
+      <w:r>
+        <w:rPr>
+          <w:rFonts w:ascii="Times New Roman" w:eastAsia="Times New Roman" w:hAnsi="Times New Roman" w:cs="Times New Roman"/>
+          <w:sz w:val="24"/>
+          <w:szCs w:val="24"/>
+        </w:rPr>
+        <w:t xml:space="preserve"> we see that reflected on the serial monitor.</w:t>
+      </w:r>
+    </w:p>
+    <w:p>
+      <w:pPr>
+        <w:widowControl w:val="0"/>
         <w:numPr>
           <w:ilvl w:val="0"/>
           <w:numId w:val="6"/>
@@ -831,6 +929,34 @@
     <w:p>
       <w:pPr>
         <w:widowControl w:val="0"/>
+        <w:rPr>
+          <w:rFonts w:ascii="Times New Roman" w:eastAsia="Times New Roman" w:hAnsi="Times New Roman" w:cs="Times New Roman"/>
+          <w:sz w:val="24"/>
+          <w:szCs w:val="24"/>
+        </w:rPr>
+      </w:pPr>
+      <w:proofErr w:type="gramStart"/>
+      <w:r>
+        <w:rPr>
+          <w:rFonts w:ascii="Times New Roman" w:eastAsia="Times New Roman" w:hAnsi="Times New Roman" w:cs="Times New Roman"/>
+          <w:sz w:val="24"/>
+          <w:szCs w:val="24"/>
+        </w:rPr>
+        <w:t>Yes</w:t>
+      </w:r>
+      <w:proofErr w:type="gramEnd"/>
+      <w:r>
+        <w:rPr>
+          <w:rFonts w:ascii="Times New Roman" w:eastAsia="Times New Roman" w:hAnsi="Times New Roman" w:cs="Times New Roman"/>
+          <w:sz w:val="24"/>
+          <w:szCs w:val="24"/>
+        </w:rPr>
+        <w:t xml:space="preserve"> we once again opened the serial monitor and then shined a phone light at each of the photoresistors and saw the values fluctuate significantly on the serial monitor. This proves that we will be able to sense the difference between a black and white surface.</w:t>
+      </w:r>
+    </w:p>
+    <w:p>
+      <w:pPr>
+        <w:widowControl w:val="0"/>
         <w:numPr>
           <w:ilvl w:val="0"/>
           <w:numId w:val="6"/>
@@ -848,6 +974,42 @@
           <w:szCs w:val="24"/>
         </w:rPr>
         <w:t>How do you know each motor is connected correctly and turns when it should?</w:t>
+      </w:r>
+    </w:p>
+    <w:p>
+      <w:pPr>
+        <w:widowControl w:val="0"/>
+        <w:rPr>
+          <w:rFonts w:ascii="Times New Roman" w:eastAsia="Times New Roman" w:hAnsi="Times New Roman" w:cs="Times New Roman"/>
+          <w:sz w:val="24"/>
+          <w:szCs w:val="24"/>
+        </w:rPr>
+      </w:pPr>
+      <w:r>
+        <w:rPr>
+          <w:rFonts w:ascii="Times New Roman" w:eastAsia="Times New Roman" w:hAnsi="Times New Roman" w:cs="Times New Roman"/>
+          <w:sz w:val="24"/>
+          <w:szCs w:val="24"/>
+        </w:rPr>
+        <w:t xml:space="preserve">We know that each motor is correctly connected that when we ran the final piece of code the car moved both forwards and backwards, just as the code specified. The wheels </w:t>
+      </w:r>
+      <w:proofErr w:type="gramStart"/>
+      <w:r>
+        <w:rPr>
+          <w:rFonts w:ascii="Times New Roman" w:eastAsia="Times New Roman" w:hAnsi="Times New Roman" w:cs="Times New Roman"/>
+          <w:sz w:val="24"/>
+          <w:szCs w:val="24"/>
+        </w:rPr>
+        <w:t>turned</w:t>
+      </w:r>
+      <w:proofErr w:type="gramEnd"/>
+      <w:r>
+        <w:rPr>
+          <w:rFonts w:ascii="Times New Roman" w:eastAsia="Times New Roman" w:hAnsi="Times New Roman" w:cs="Times New Roman"/>
+          <w:sz w:val="24"/>
+          <w:szCs w:val="24"/>
+        </w:rPr>
+        <w:t xml:space="preserve"> the same direction when specified</w:t>
       </w:r>
     </w:p>
     <w:p>
@@ -871,6 +1033,41 @@
           <w:szCs w:val="24"/>
         </w:rPr>
         <w:t>Does the cart drive forward and backward?</w:t>
+      </w:r>
+    </w:p>
+    <w:p>
+      <w:pPr>
+        <w:widowControl w:val="0"/>
+        <w:ind w:right="717"/>
+        <w:rPr>
+          <w:rFonts w:ascii="Times New Roman" w:eastAsia="Times New Roman" w:hAnsi="Times New Roman" w:cs="Times New Roman"/>
+          <w:sz w:val="24"/>
+          <w:szCs w:val="24"/>
+        </w:rPr>
+      </w:pPr>
+      <w:r>
+        <w:rPr>
+          <w:rFonts w:ascii="Times New Roman" w:eastAsia="Times New Roman" w:hAnsi="Times New Roman" w:cs="Times New Roman"/>
+          <w:sz w:val="24"/>
+          <w:szCs w:val="24"/>
+        </w:rPr>
+        <w:t>Yes</w:t>
+      </w:r>
+      <w:r>
+        <w:rPr>
+          <w:rFonts w:ascii="Times New Roman" w:eastAsia="Times New Roman" w:hAnsi="Times New Roman" w:cs="Times New Roman"/>
+          <w:sz w:val="24"/>
+          <w:szCs w:val="24"/>
+        </w:rPr>
+        <w:t>,</w:t>
+      </w:r>
+      <w:r>
+        <w:rPr>
+          <w:rFonts w:ascii="Times New Roman" w:eastAsia="Times New Roman" w:hAnsi="Times New Roman" w:cs="Times New Roman"/>
+          <w:sz w:val="24"/>
+          <w:szCs w:val="24"/>
+        </w:rPr>
+        <w:t xml:space="preserve"> it does drive forward and backward.</w:t>
       </w:r>
     </w:p>
     <w:p>
@@ -2717,6 +2914,7 @@
   <w:style w:type="character" w:default="1" w:styleId="DefaultParagraphFont">
     <w:name w:val="Default Paragraph Font"/>
     <w:uiPriority w:val="1"/>
+    <w:semiHidden/>
     <w:unhideWhenUsed/>
   </w:style>
   <w:style w:type="table" w:default="1" w:styleId="TableNormal">

</xml_diff>